<commit_message>
update spec and version control
</commit_message>
<xml_diff>
--- a/project/information/spec/1201 AB演算法.docx
+++ b/project/information/spec/1201 AB演算法.docx
@@ -3,11 +3,6 @@
 <w:document xmlns:ve="http://schemas.openxmlformats.org/markup-compatibility/2006" xmlns:o="urn:schemas-microsoft-com:office:office" xmlns:r="http://schemas.openxmlformats.org/officeDocument/2006/relationships" xmlns:m="http://schemas.openxmlformats.org/officeDocument/2006/math" xmlns:v="urn:schemas-microsoft-com:vml" xmlns:wp="http://schemas.openxmlformats.org/drawingml/2006/wordprocessingDrawing" xmlns:w10="urn:schemas-microsoft-com:office:word" xmlns:w="http://schemas.openxmlformats.org/wordprocessingml/2006/main" xmlns:wne="http://schemas.microsoft.com/office/word/2006/wordml">
   <w:body>
     <w:p>
-      <w:pPr>
-        <w:rPr>
-          <w:rFonts w:hint="eastAsia"/>
-        </w:rPr>
-      </w:pPr>
       <w:r>
         <w:rPr>
           <w:noProof/>
@@ -60,11 +55,6 @@
       </w:r>
     </w:p>
     <w:p>
-      <w:pPr>
-        <w:rPr>
-          <w:rFonts w:hint="eastAsia"/>
-        </w:rPr>
-      </w:pPr>
       <w:r>
         <w:rPr>
           <w:rFonts w:hint="eastAsia"/>
@@ -118,11 +108,6 @@
       </w:r>
     </w:p>
     <w:p>
-      <w:pPr>
-        <w:rPr>
-          <w:rFonts w:hint="eastAsia"/>
-        </w:rPr>
-      </w:pPr>
       <w:r>
         <w:rPr>
           <w:rFonts w:hint="eastAsia"/>
@@ -177,11 +162,6 @@
       </w:r>
     </w:p>
     <w:p>
-      <w:pPr>
-        <w:rPr>
-          <w:rFonts w:hint="eastAsia"/>
-        </w:rPr>
-      </w:pPr>
       <w:r>
         <w:rPr>
           <w:rFonts w:hint="eastAsia"/>
@@ -235,11 +215,6 @@
       </w:r>
     </w:p>
     <w:p>
-      <w:pPr>
-        <w:rPr>
-          <w:rFonts w:hint="eastAsia"/>
-        </w:rPr>
-      </w:pPr>
       <w:r>
         <w:rPr>
           <w:rFonts w:hint="eastAsia"/>
@@ -293,11 +268,6 @@
       </w:r>
     </w:p>
     <w:p>
-      <w:pPr>
-        <w:rPr>
-          <w:rFonts w:hint="eastAsia"/>
-        </w:rPr>
-      </w:pPr>
       <w:r>
         <w:rPr>
           <w:rFonts w:hint="eastAsia"/>
@@ -352,6 +322,11 @@
       </w:r>
     </w:p>
     <w:p>
+      <w:pPr>
+        <w:rPr>
+          <w:rFonts w:hint="eastAsia"/>
+        </w:rPr>
+      </w:pPr>
       <w:r>
         <w:rPr>
           <w:rFonts w:hint="eastAsia"/>
@@ -385,6 +360,58 @@
                     <a:xfrm>
                       <a:off x="0" y="0"/>
                       <a:ext cx="5276850" cy="2781300"/>
+                    </a:xfrm>
+                    <a:prstGeom prst="rect">
+                      <a:avLst/>
+                    </a:prstGeom>
+                    <a:noFill/>
+                    <a:ln w="9525">
+                      <a:noFill/>
+                      <a:miter lim="800000"/>
+                      <a:headEnd/>
+                      <a:tailEnd/>
+                    </a:ln>
+                  </pic:spPr>
+                </pic:pic>
+              </a:graphicData>
+            </a:graphic>
+          </wp:inline>
+        </w:drawing>
+      </w:r>
+    </w:p>
+    <w:p>
+      <w:r>
+        <w:rPr>
+          <w:noProof/>
+        </w:rPr>
+        <w:drawing>
+          <wp:inline distT="0" distB="0" distL="0" distR="0">
+            <wp:extent cx="2111899" cy="2584503"/>
+            <wp:effectExtent l="19050" t="0" r="2651" b="0"/>
+            <wp:docPr id="8" name="圖片 1"/>
+            <wp:cNvGraphicFramePr>
+              <a:graphicFrameLocks xmlns:a="http://schemas.openxmlformats.org/drawingml/2006/main" noChangeAspect="1"/>
+            </wp:cNvGraphicFramePr>
+            <a:graphic xmlns:a="http://schemas.openxmlformats.org/drawingml/2006/main">
+              <a:graphicData uri="http://schemas.openxmlformats.org/drawingml/2006/picture">
+                <pic:pic xmlns:pic="http://schemas.openxmlformats.org/drawingml/2006/picture">
+                  <pic:nvPicPr>
+                    <pic:cNvPr id="0" name="Picture 1"/>
+                    <pic:cNvPicPr>
+                      <a:picLocks noChangeAspect="1" noChangeArrowheads="1"/>
+                    </pic:cNvPicPr>
+                  </pic:nvPicPr>
+                  <pic:blipFill>
+                    <a:blip r:embed="rId13" cstate="print"/>
+                    <a:srcRect/>
+                    <a:stretch>
+                      <a:fillRect/>
+                    </a:stretch>
+                  </pic:blipFill>
+                  <pic:spPr bwMode="auto">
+                    <a:xfrm>
+                      <a:off x="0" y="0"/>
+                      <a:ext cx="2113587" cy="2586569"/>
                     </a:xfrm>
                     <a:prstGeom prst="rect">
                       <a:avLst/>

</xml_diff>